<commit_message>
First three Logan scenes updated in Logan_Scenes_0813. Still need a Logan Beth interaction, which will probably be determined by the detective scenes that still need to be written.
</commit_message>
<xml_diff>
--- a/Part2_0812.docx
+++ b/Part2_0812.docx
@@ -36,8 +36,13 @@
       </w:r>
     </w:p>
     <w:p>
-      <w:r>
-        <w:t>A mini kraken. Borne out of food bacteria.</w:t>
+      <w:proofErr w:type="gramStart"/>
+      <w:r>
+        <w:t>A mini kraken.</w:t>
+      </w:r>
+      <w:proofErr w:type="gramEnd"/>
+      <w:r>
+        <w:t xml:space="preserve"> Borne out of food bacteria.</w:t>
       </w:r>
     </w:p>
     <w:p/>
@@ -81,8 +86,21 @@
     </w:p>
     <w:p>
       <w:r>
-        <w:t>(Goes to throw a few things out and picks up Olivia's robe from the ground. She takes it and uncovers the blood stain. It unnerves her for a while.) We should clean ...</w:t>
-      </w:r>
+        <w:t xml:space="preserve">(Goes to throw a few things out and picks up Olivia's robe from the ground. She takes it and uncovers the </w:t>
+      </w:r>
+      <w:proofErr w:type="gramStart"/>
+      <w:r>
+        <w:t>blood stain</w:t>
+      </w:r>
+      <w:proofErr w:type="gramEnd"/>
+      <w:r>
+        <w:t xml:space="preserve">. It unnerves her for a while.) We should </w:t>
+      </w:r>
+      <w:proofErr w:type="gramStart"/>
+      <w:r>
+        <w:t>clean ...</w:t>
+      </w:r>
+      <w:proofErr w:type="gramEnd"/>
     </w:p>
     <w:p/>
     <w:p>
@@ -193,18 +211,36 @@
     </w:p>
     <w:p>
       <w:r>
-        <w:t>Getting back to him. Someone's gotta keep up with this stuff.</w:t>
-      </w:r>
-    </w:p>
-    <w:p/>
-    <w:p>
-      <w:r>
-        <w:t>BETH:</w:t>
-      </w:r>
-    </w:p>
-    <w:p>
-      <w:r>
-        <w:t>"Thank you so much for your interest in my voice... I would love to sing whatever melody you write...I think the lullaby would be best..." ???</w:t>
+        <w:t xml:space="preserve">Getting back to him. Someone's </w:t>
+      </w:r>
+      <w:proofErr w:type="spellStart"/>
+      <w:proofErr w:type="gramStart"/>
+      <w:r>
+        <w:t>gotta</w:t>
+      </w:r>
+      <w:proofErr w:type="spellEnd"/>
+      <w:proofErr w:type="gramEnd"/>
+      <w:r>
+        <w:t xml:space="preserve"> keep up with this stuff.</w:t>
+      </w:r>
+    </w:p>
+    <w:p/>
+    <w:p>
+      <w:r>
+        <w:t>BETH:</w:t>
+      </w:r>
+    </w:p>
+    <w:p>
+      <w:r>
+        <w:t>"Thank you so much for your interest in my voice... I would love to sing whatever melody you write...I think the lullaby would be best...</w:t>
+      </w:r>
+      <w:proofErr w:type="gramStart"/>
+      <w:r>
+        <w:t>" ?</w:t>
+      </w:r>
+      <w:proofErr w:type="gramEnd"/>
+      <w:r>
+        <w:t>??</w:t>
       </w:r>
     </w:p>
     <w:p/>
@@ -424,7 +460,23 @@
     </w:p>
     <w:p>
       <w:r>
-        <w:t xml:space="preserve">I feel so bad. We were supposed to be friends, but we weren't ever, really. Because I was jealous. And maybe if we had been friends? Maybe I would have known, or she would have told me. </w:t>
+        <w:t xml:space="preserve">I feel so bad. We were supposed to be friends, but we weren't ever, really. </w:t>
+      </w:r>
+      <w:proofErr w:type="gramStart"/>
+      <w:r>
+        <w:t>Because I was jealous.</w:t>
+      </w:r>
+      <w:proofErr w:type="gramEnd"/>
+      <w:r>
+        <w:t xml:space="preserve"> </w:t>
+      </w:r>
+      <w:proofErr w:type="gramStart"/>
+      <w:r>
+        <w:t>And maybe if we had been friends?</w:t>
+      </w:r>
+      <w:proofErr w:type="gramEnd"/>
+      <w:r>
+        <w:t xml:space="preserve"> Maybe I would have known, or she would have told me. </w:t>
       </w:r>
     </w:p>
     <w:p/>
@@ -446,7 +498,15 @@
     </w:p>
     <w:p>
       <w:r>
-        <w:t>Yeah. Because she was so successful. And she was getting this wonderful happy-ever-after, with you...</w:t>
+        <w:t xml:space="preserve">Yeah. </w:t>
+      </w:r>
+      <w:proofErr w:type="gramStart"/>
+      <w:r>
+        <w:t>Because she was so successful.</w:t>
+      </w:r>
+      <w:proofErr w:type="gramEnd"/>
+      <w:r>
+        <w:t xml:space="preserve"> And she was getting this wonderful happy-ever-after, with you...</w:t>
       </w:r>
     </w:p>
     <w:p/>
@@ -516,7 +576,15 @@
         <w:t xml:space="preserve">It’s a nice picture of her butt. </w:t>
       </w:r>
       <w:r>
-        <w:t xml:space="preserve">It's a nice picture of her but they got some stuff wrong. They said her favorite artists were x and y. That's not true at all. I'm going to write to them to change it. Do you think it'll be good idea to tell them to talk more about her personal life, too? It's just ... such a detached article. </w:t>
+        <w:t xml:space="preserve">It's a nice picture of her but they got some stuff wrong. They said her favorite artists were x and y. </w:t>
+      </w:r>
+      <w:proofErr w:type="gramStart"/>
+      <w:r>
+        <w:t>That</w:t>
+      </w:r>
+      <w:proofErr w:type="gramEnd"/>
+      <w:r>
+        <w:t xml:space="preserve">'s not true at all. I'm going to write to them to change it. Do you think it'll be good idea to tell them to talk more about her personal life, too? It's just ... such a detached article. </w:t>
       </w:r>
       <w:r>
         <w:t xml:space="preserve">And I think it could be longer. </w:t>
@@ -585,7 +653,15 @@
     </w:p>
     <w:p>
       <w:r>
-        <w:t>I tried to, but, so much stuff came up. Olivia had so many messages come in today.</w:t>
+        <w:t xml:space="preserve">I tried to, </w:t>
+      </w:r>
+      <w:proofErr w:type="gramStart"/>
+      <w:r>
+        <w:t>but,</w:t>
+      </w:r>
+      <w:proofErr w:type="gramEnd"/>
+      <w:r>
+        <w:t xml:space="preserve"> so much stuff came up. Olivia had so many messages come in today.</w:t>
       </w:r>
     </w:p>
     <w:p/>
@@ -761,7 +837,15 @@
     </w:p>
     <w:p>
       <w:r>
-        <w:t>None of us knew. No one in their wildest dreams would ever have imagined it. Look at how shocked everyone is. Her parents hired a detective!</w:t>
+        <w:t xml:space="preserve">None of us knew. No one in </w:t>
+      </w:r>
+      <w:proofErr w:type="gramStart"/>
+      <w:r>
+        <w:t>their</w:t>
+      </w:r>
+      <w:proofErr w:type="gramEnd"/>
+      <w:r>
+        <w:t xml:space="preserve"> wildest dreams would ever have imagined it. Look at how shocked everyone is. Her parents hired a detective!</w:t>
       </w:r>
     </w:p>
     <w:p/>
@@ -833,18 +917,31 @@
     </w:p>
     <w:p>
       <w:r>
-        <w:t>Maybe I didn't listen. That was all she ever wanted. For people to listen.</w:t>
-      </w:r>
-    </w:p>
-    <w:p/>
-    <w:p>
-      <w:r>
-        <w:t>BETH:</w:t>
-      </w:r>
-    </w:p>
-    <w:p>
-      <w:r>
-        <w:t xml:space="preserve">Evan, don't be so hard on yourself, okay? It's not your fault. </w:t>
+        <w:t xml:space="preserve">Maybe I didn't listen. That was all she ever wanted. </w:t>
+      </w:r>
+      <w:proofErr w:type="gramStart"/>
+      <w:r>
+        <w:t>For people to listen.</w:t>
+      </w:r>
+      <w:proofErr w:type="gramEnd"/>
+    </w:p>
+    <w:p/>
+    <w:p>
+      <w:r>
+        <w:t>BETH:</w:t>
+      </w:r>
+    </w:p>
+    <w:p>
+      <w:r>
+        <w:t xml:space="preserve">Evan, don't be so hard on </w:t>
+      </w:r>
+      <w:proofErr w:type="gramStart"/>
+      <w:r>
+        <w:t>yourself</w:t>
+      </w:r>
+      <w:proofErr w:type="gramEnd"/>
+      <w:r>
+        <w:t xml:space="preserve">, okay? It's not your fault. </w:t>
       </w:r>
     </w:p>
     <w:p/>
@@ -934,7 +1031,23 @@
     <w:p/>
     <w:p>
       <w:r>
-        <w:t>(Beth gets up and engages herself in sweeping or some other cleaning activitiy. Evan watches her, then watches his hands and feet. Beth eventually finds herself standing in front of The Stain. She doesn't know what to do about it.)</w:t>
+        <w:t xml:space="preserve">(Beth gets up and engages herself in sweeping or some other cleaning </w:t>
+      </w:r>
+      <w:proofErr w:type="spellStart"/>
+      <w:r>
+        <w:t>activitiy</w:t>
+      </w:r>
+      <w:proofErr w:type="spellEnd"/>
+      <w:r>
+        <w:t xml:space="preserve">. Evan watches her, </w:t>
+      </w:r>
+      <w:proofErr w:type="gramStart"/>
+      <w:r>
+        <w:t>then</w:t>
+      </w:r>
+      <w:proofErr w:type="gramEnd"/>
+      <w:r>
+        <w:t xml:space="preserve"> watches his hands and feet. Beth eventually finds herself standing in front of The Stain. She doesn't know what to do about it.)</w:t>
       </w:r>
     </w:p>
     <w:p/>
@@ -1066,7 +1179,15 @@
     </w:p>
     <w:p>
       <w:r>
-        <w:t>I love being with you like this. Nothing between us. Everything washed off. No makeup, no costumes. You're just you.</w:t>
+        <w:t xml:space="preserve">I love being with you like this. </w:t>
+      </w:r>
+      <w:proofErr w:type="gramStart"/>
+      <w:r>
+        <w:t>Nothing between us.</w:t>
+      </w:r>
+      <w:proofErr w:type="gramEnd"/>
+      <w:r>
+        <w:t xml:space="preserve"> Everything washed off. No makeup, no costumes. You're just you.</w:t>
       </w:r>
     </w:p>
     <w:p/>
@@ -1121,7 +1242,31 @@
     </w:p>
     <w:p>
       <w:r>
-        <w:t xml:space="preserve">When I was little, I loved watching my mom put her makeup on. She called it making her face. Sometimes she put makeup on me, too. But once we were at the beach, it was hot, and her makeup started to melt. She used surgical makeup. A lot of it. And it started sliding off her face, like ice cream dripping down. It was horrible. I dream about it still. My face sliding off. And nothing underneath the makeup but a dark hole. </w:t>
+        <w:t xml:space="preserve">When I was little, I loved watching my mom put her makeup on. She called it making her face. Sometimes she put makeup on me, too. But once we were at the beach, it was hot, and her makeup started to melt. She used surgical makeup. </w:t>
+      </w:r>
+      <w:proofErr w:type="gramStart"/>
+      <w:r>
+        <w:t>A lot of it.</w:t>
+      </w:r>
+      <w:proofErr w:type="gramEnd"/>
+      <w:r>
+        <w:t xml:space="preserve"> And it started sliding off her face, like ice cream dripping down. It was horrible. I dream about it still. </w:t>
+      </w:r>
+      <w:proofErr w:type="gramStart"/>
+      <w:r>
+        <w:t>My face sliding off.</w:t>
+      </w:r>
+      <w:proofErr w:type="gramEnd"/>
+      <w:r>
+        <w:t xml:space="preserve"> </w:t>
+      </w:r>
+      <w:proofErr w:type="gramStart"/>
+      <w:r>
+        <w:t>And nothing underneath the makeup but a dark hole.</w:t>
+      </w:r>
+      <w:proofErr w:type="gramEnd"/>
+      <w:r>
+        <w:t xml:space="preserve"> </w:t>
       </w:r>
     </w:p>
     <w:p/>
@@ -1154,7 +1299,15 @@
     </w:p>
     <w:p>
       <w:r>
-        <w:t xml:space="preserve">What flavor ice cream would you be? Something sweet, but tangy. </w:t>
+        <w:t xml:space="preserve">What flavor ice cream would you be? </w:t>
+      </w:r>
+      <w:proofErr w:type="gramStart"/>
+      <w:r>
+        <w:t>Something sweet, but tangy.</w:t>
+      </w:r>
+      <w:proofErr w:type="gramEnd"/>
+      <w:r>
+        <w:t xml:space="preserve"> </w:t>
       </w:r>
     </w:p>
     <w:p/>
@@ -1326,8 +1479,21 @@
     </w:p>
     <w:p>
       <w:r>
-        <w:t>I don't care. I just — uhnn.</w:t>
-      </w:r>
+        <w:t xml:space="preserve">I don't care. </w:t>
+      </w:r>
+      <w:proofErr w:type="gramStart"/>
+      <w:r>
+        <w:t xml:space="preserve">I just — </w:t>
+      </w:r>
+      <w:proofErr w:type="spellStart"/>
+      <w:r>
+        <w:t>uhnn</w:t>
+      </w:r>
+      <w:proofErr w:type="spellEnd"/>
+      <w:r>
+        <w:t>.</w:t>
+      </w:r>
+      <w:proofErr w:type="gramEnd"/>
     </w:p>
     <w:p/>
     <w:p>
@@ -1359,7 +1525,23 @@
     </w:p>
     <w:p>
       <w:r>
-        <w:t>The metronome is clicking. One two three four. One two three four. You have to count the note to the very end. There's no coda in this one. There's no break. There's no —</w:t>
+        <w:t xml:space="preserve">The metronome is clicking. </w:t>
+      </w:r>
+      <w:proofErr w:type="gramStart"/>
+      <w:r>
+        <w:t>One two three four.</w:t>
+      </w:r>
+      <w:proofErr w:type="gramEnd"/>
+      <w:r>
+        <w:t xml:space="preserve"> </w:t>
+      </w:r>
+      <w:proofErr w:type="gramStart"/>
+      <w:r>
+        <w:t>One two three four.</w:t>
+      </w:r>
+      <w:proofErr w:type="gramEnd"/>
+      <w:r>
+        <w:t xml:space="preserve"> You have to count the note to the very end. There's no coda in this one. There's no break. There's no —</w:t>
       </w:r>
     </w:p>
     <w:p/>
@@ -1392,8 +1574,21 @@
     </w:p>
     <w:p>
       <w:r>
-        <w:t>Ah ... ahh ... ah ...</w:t>
-      </w:r>
+        <w:t xml:space="preserve">Ah ... </w:t>
+      </w:r>
+      <w:proofErr w:type="spellStart"/>
+      <w:r>
+        <w:t>ahh</w:t>
+      </w:r>
+      <w:proofErr w:type="spellEnd"/>
+      <w:r>
+        <w:t xml:space="preserve"> ... </w:t>
+      </w:r>
+      <w:proofErr w:type="gramStart"/>
+      <w:r>
+        <w:t>ah ...</w:t>
+      </w:r>
+      <w:proofErr w:type="gramEnd"/>
     </w:p>
     <w:p/>
     <w:p>
@@ -1625,7 +1820,23 @@
     </w:p>
     <w:p>
       <w:r>
-        <w:t>It's like, the opposite of matter. It's not really there, and they didn't know about it for a long time, but then they said that if you listen carefully in space, you can hear it scream. You know how we're all made out of atoms? I think, maybe, when we die, we create the opposite of atoms. Like, negative space. And it works like a magnet, drawing the positive space we used to know as close as we can, until there's no more room to breathe.</w:t>
+        <w:t xml:space="preserve">It's like, the opposite of matter. It's not really there, and they didn't know about it for a long time, but then they said that if you listen carefully in space, you </w:t>
+      </w:r>
+      <w:proofErr w:type="gramStart"/>
+      <w:r>
+        <w:t>can</w:t>
+      </w:r>
+      <w:proofErr w:type="gramEnd"/>
+      <w:r>
+        <w:t xml:space="preserve"> hear it scream. You know how we're all made out of atoms? I think, maybe, when we die, we create the opposite of atoms. Like, negative space. And it works like a </w:t>
+      </w:r>
+      <w:proofErr w:type="gramStart"/>
+      <w:r>
+        <w:t>magnet,</w:t>
+      </w:r>
+      <w:proofErr w:type="gramEnd"/>
+      <w:r>
+        <w:t xml:space="preserve"> drawing the positive space we used to know as close as we can, until there's no more room to breathe.</w:t>
       </w:r>
     </w:p>
     <w:p/>
@@ -1669,7 +1880,23 @@
     </w:p>
     <w:p>
       <w:r>
-        <w:t xml:space="preserve">It can be dangerous for some people. I just...I don't like water. I don't like being outside. Because of the rain. And the space. </w:t>
+        <w:t xml:space="preserve">It can be dangerous for some people. I just...I don't like water. I don't like being outside. </w:t>
+      </w:r>
+      <w:proofErr w:type="gramStart"/>
+      <w:r>
+        <w:t>Because of the rain.</w:t>
+      </w:r>
+      <w:proofErr w:type="gramEnd"/>
+      <w:r>
+        <w:t xml:space="preserve"> </w:t>
+      </w:r>
+      <w:proofErr w:type="gramStart"/>
+      <w:r>
+        <w:t>And the space.</w:t>
+      </w:r>
+      <w:proofErr w:type="gramEnd"/>
+      <w:r>
+        <w:t xml:space="preserve"> </w:t>
       </w:r>
     </w:p>
     <w:p/>
@@ -1686,8 +1913,13 @@
     </w:p>
     <w:p>
       <w:r>
-        <w:t>So, let's talk about the girl again. Your neighbor.</w:t>
-      </w:r>
+        <w:t xml:space="preserve">So, let's talk about the girl again. </w:t>
+      </w:r>
+      <w:proofErr w:type="gramStart"/>
+      <w:r>
+        <w:t>Your neighbor.</w:t>
+      </w:r>
+      <w:proofErr w:type="gramEnd"/>
     </w:p>
     <w:p/>
     <w:p>
@@ -2301,7 +2533,15 @@
     </w:p>
     <w:p>
       <w:r>
-        <w:t xml:space="preserve">I'll stop drinking. I can stop drinking. I can take a shower. With you. </w:t>
+        <w:t xml:space="preserve">I'll stop drinking. I can stop drinking. I can take a shower. </w:t>
+      </w:r>
+      <w:proofErr w:type="gramStart"/>
+      <w:r>
+        <w:t>With you.</w:t>
+      </w:r>
+      <w:proofErr w:type="gramEnd"/>
+      <w:r>
+        <w:t xml:space="preserve"> </w:t>
       </w:r>
     </w:p>
     <w:p/>
@@ -2378,7 +2618,15 @@
     </w:p>
     <w:p>
       <w:r>
-        <w:t>I would never leave you. Especially not now. You're the one who left me.</w:t>
+        <w:t xml:space="preserve">I would never leave you. </w:t>
+      </w:r>
+      <w:proofErr w:type="gramStart"/>
+      <w:r>
+        <w:t>Especially not now.</w:t>
+      </w:r>
+      <w:proofErr w:type="gramEnd"/>
+      <w:r>
+        <w:t xml:space="preserve"> You're the one who left me.</w:t>
       </w:r>
     </w:p>
     <w:p/>
@@ -2480,7 +2728,15 @@
     </w:p>
     <w:p>
       <w:r>
-        <w:t>Do you remember Port Townsend? The crooked pottery and dusty flea markets? Do you know why I liked it so much? We had a fight there.</w:t>
+        <w:t xml:space="preserve">Do you remember Port Townsend? </w:t>
+      </w:r>
+      <w:proofErr w:type="gramStart"/>
+      <w:r>
+        <w:t>The crooked pottery and dusty flea markets?</w:t>
+      </w:r>
+      <w:proofErr w:type="gramEnd"/>
+      <w:r>
+        <w:t xml:space="preserve"> Do you know why I liked it so much? We had a fight there.</w:t>
       </w:r>
     </w:p>
     <w:p/>
@@ -2528,8 +2784,13 @@
     </w:p>
     <w:p>
       <w:r>
-        <w:t>That was the first time you told me you loved me. (Laughs.) I'm such a silly girl. A stupid, silly girl.</w:t>
-      </w:r>
+        <w:t xml:space="preserve">That was the first time you told me you loved me. (Laughs.) I'm such a silly girl. </w:t>
+      </w:r>
+      <w:proofErr w:type="gramStart"/>
+      <w:r>
+        <w:t>A stupid, silly girl.</w:t>
+      </w:r>
+      <w:proofErr w:type="gramEnd"/>
     </w:p>
     <w:p/>
     <w:p>
@@ -2577,20 +2838,32 @@
       </w:r>
     </w:p>
     <w:p>
+      <w:proofErr w:type="gramStart"/>
       <w:r>
         <w:t>Of the future.</w:t>
       </w:r>
-    </w:p>
-    <w:p/>
-    <w:p>
-      <w:r>
-        <w:t>EVAN:</w:t>
-      </w:r>
-    </w:p>
-    <w:p>
-      <w:r>
-        <w:t>Of us? Of the wedding?</w:t>
-      </w:r>
+      <w:proofErr w:type="gramEnd"/>
+    </w:p>
+    <w:p/>
+    <w:p>
+      <w:r>
+        <w:t>EVAN:</w:t>
+      </w:r>
+    </w:p>
+    <w:p>
+      <w:proofErr w:type="gramStart"/>
+      <w:r>
+        <w:t>Of us?</w:t>
+      </w:r>
+      <w:proofErr w:type="gramEnd"/>
+      <w:r>
+        <w:t xml:space="preserve"> </w:t>
+      </w:r>
+      <w:proofErr w:type="gramStart"/>
+      <w:r>
+        <w:t>Of the wedding?</w:t>
+      </w:r>
+      <w:proofErr w:type="gramEnd"/>
     </w:p>
     <w:p/>
     <w:p>
@@ -2600,18 +2873,82 @@
     </w:p>
     <w:p>
       <w:r>
-        <w:t>No. Just the unknown. The door that hasn't been opened. Do you know I have this dream? I had it the night before my first audition. When I was, like, sixteen. And it hasn't gone away since. I'm about to get on stage, and I have my sheet music, and I'm wearing my grandmother's white dress. So I step onto the stage, clutching my music, and the audience starts laughing at me. Everyone is laughing. (Insert bizarro laugh track and strange stage music.) The auditorium is endless. It stretches forever. I try to run away, but I can't move, because suddenly there are strings attached to my arms and legs. I'm a puppet. And everyone is pointing and laughing. (Another wave of bizarro laughter). And that's the future.</w:t>
-      </w:r>
-    </w:p>
-    <w:p/>
-    <w:p>
-      <w:r>
-        <w:t>EVAN:</w:t>
-      </w:r>
-    </w:p>
-    <w:p>
-      <w:r>
-        <w:t>No. The future is us, together. Our marriage. Our kids. Our mortgage bill and family vacations and retirement plan. Our condo in sunny Florida. Is that what you're afraid of? Normal, mundane life creeping its normal pace forward?</w:t>
+        <w:t xml:space="preserve">No. </w:t>
+      </w:r>
+      <w:proofErr w:type="gramStart"/>
+      <w:r>
+        <w:t>Just the unknown.</w:t>
+      </w:r>
+      <w:proofErr w:type="gramEnd"/>
+      <w:r>
+        <w:t xml:space="preserve"> </w:t>
+      </w:r>
+      <w:proofErr w:type="gramStart"/>
+      <w:r>
+        <w:t>The door that hasn't been opened.</w:t>
+      </w:r>
+      <w:proofErr w:type="gramEnd"/>
+      <w:r>
+        <w:t xml:space="preserve"> Do you know I have this dream? I had it the night before my first audition. When I was, like, sixteen. And it hasn't gone away since. I'm about to get on stage, and I have my sheet music, and I'm wearing my grandmother's white dress. So I step onto the stage, clutching my music, and the audience starts laughing at me. Everyone is laughing. (Insert </w:t>
+      </w:r>
+      <w:proofErr w:type="spellStart"/>
+      <w:r>
+        <w:t>bizarro</w:t>
+      </w:r>
+      <w:proofErr w:type="spellEnd"/>
+      <w:r>
+        <w:t xml:space="preserve"> laugh track and strange stage music.) The auditorium is endless. It stretches forever. I try to run away, but I can't move, because suddenly there are strings attached to my arms and legs. I'm a puppet. And everyone is pointing and laughing. </w:t>
+      </w:r>
+      <w:proofErr w:type="gramStart"/>
+      <w:r>
+        <w:t xml:space="preserve">(Another wave of </w:t>
+      </w:r>
+      <w:proofErr w:type="spellStart"/>
+      <w:r>
+        <w:t>bizarro</w:t>
+      </w:r>
+      <w:proofErr w:type="spellEnd"/>
+      <w:r>
+        <w:t xml:space="preserve"> laughter).</w:t>
+      </w:r>
+      <w:proofErr w:type="gramEnd"/>
+      <w:r>
+        <w:t xml:space="preserve"> And that's the future.</w:t>
+      </w:r>
+    </w:p>
+    <w:p/>
+    <w:p>
+      <w:r>
+        <w:t>EVAN:</w:t>
+      </w:r>
+    </w:p>
+    <w:p>
+      <w:r>
+        <w:t xml:space="preserve">No. The future is </w:t>
+      </w:r>
+      <w:proofErr w:type="gramStart"/>
+      <w:r>
+        <w:t>us</w:t>
+      </w:r>
+      <w:proofErr w:type="gramEnd"/>
+      <w:r>
+        <w:t xml:space="preserve">, together. Our marriage. Our kids. Our mortgage bill and family vacations and retirement plan. </w:t>
+      </w:r>
+      <w:proofErr w:type="gramStart"/>
+      <w:r>
+        <w:t>Our condo in sunny Florida.</w:t>
+      </w:r>
+      <w:proofErr w:type="gramEnd"/>
+      <w:r>
+        <w:t xml:space="preserve"> Is that what you're afraid of? Normal, mundane </w:t>
+      </w:r>
+      <w:proofErr w:type="gramStart"/>
+      <w:r>
+        <w:t>life creeping its normal pace</w:t>
+      </w:r>
+      <w:proofErr w:type="gramEnd"/>
+      <w:r>
+        <w:t xml:space="preserve"> forward?</w:t>
       </w:r>
     </w:p>
     <w:p/>
@@ -2621,9 +2958,11 @@
       </w:r>
     </w:p>
     <w:p>
+      <w:proofErr w:type="gramStart"/>
       <w:r>
         <w:t>Tomorrow and tomorrow and tomorrow.</w:t>
       </w:r>
+      <w:proofErr w:type="gramEnd"/>
     </w:p>
     <w:p/>
     <w:p>
@@ -2792,8 +3131,13 @@
     </w:p>
     <w:p>
       <w:r>
-        <w:t>In my dream, you shout up to me, "Is this what you've worked for?" "Is this what your life is about?" And then you turn to her again. "What a waste," you say. "Did you know she's been –"</w:t>
-      </w:r>
+        <w:t>In my dream, you shout up to me, "Is this what you've worked for?" "Is this what your life is about?" And then you turn to her again. "What a waste," you say. "Did you know she's been –</w:t>
+      </w:r>
+      <w:proofErr w:type="gramStart"/>
+      <w:r>
+        <w:t>"</w:t>
+      </w:r>
+      <w:proofErr w:type="gramEnd"/>
     </w:p>
     <w:p/>
     <w:p>
@@ -2852,7 +3196,15 @@
     </w:p>
     <w:p>
       <w:r>
-        <w:t xml:space="preserve">But this is who I am, Evan. This is me. </w:t>
+        <w:t xml:space="preserve">But this is who I am, Evan. This is </w:t>
+      </w:r>
+      <w:proofErr w:type="gramStart"/>
+      <w:r>
+        <w:t>me</w:t>
+      </w:r>
+      <w:proofErr w:type="gramEnd"/>
+      <w:r>
+        <w:t xml:space="preserve">. </w:t>
       </w:r>
     </w:p>
     <w:p/>
@@ -3167,7 +3519,23 @@
     </w:p>
     <w:p>
       <w:r>
-        <w:t xml:space="preserve">(Eyes closed and concentrating.) I touched her. I smelled her. Lemongrass and sage. Her voice, right in my ear. I could feel her breath on me. </w:t>
+        <w:t xml:space="preserve">(Eyes closed and concentrating.) I touched her. I smelled her. </w:t>
+      </w:r>
+      <w:proofErr w:type="gramStart"/>
+      <w:r>
+        <w:t>Lemongrass and sage.</w:t>
+      </w:r>
+      <w:proofErr w:type="gramEnd"/>
+      <w:r>
+        <w:t xml:space="preserve"> </w:t>
+      </w:r>
+      <w:proofErr w:type="gramStart"/>
+      <w:r>
+        <w:t>Her voice, right in my ear.</w:t>
+      </w:r>
+      <w:proofErr w:type="gramEnd"/>
+      <w:r>
+        <w:t xml:space="preserve"> I could feel her breath on me. </w:t>
       </w:r>
     </w:p>
     <w:p/>
@@ -3293,8 +3661,13 @@
     </w:p>
     <w:p/>
     <w:p>
-      <w:r>
-        <w:t xml:space="preserve">End of Scene 8. </w:t>
+      <w:proofErr w:type="gramStart"/>
+      <w:r>
+        <w:t>End of Scene 8.</w:t>
+      </w:r>
+      <w:proofErr w:type="gramEnd"/>
+      <w:r>
+        <w:t xml:space="preserve"> </w:t>
       </w:r>
     </w:p>
     <w:p/>
@@ -3320,7 +3693,15 @@
     </w:p>
     <w:p>
       <w:r>
-        <w:t>Miss ... Beaseley, was it? How are you? What can I do for you today?</w:t>
+        <w:t xml:space="preserve">Miss ... </w:t>
+      </w:r>
+      <w:proofErr w:type="spellStart"/>
+      <w:r>
+        <w:t>Beaseley</w:t>
+      </w:r>
+      <w:proofErr w:type="spellEnd"/>
+      <w:r>
+        <w:t>, was it? How are you? What can I do for you today?</w:t>
       </w:r>
     </w:p>
     <w:p/>
@@ -3341,19 +3722,40 @@
       </w:r>
     </w:p>
     <w:p>
-      <w:r>
-        <w:t>Of course. Have a seat.</w:t>
-      </w:r>
-    </w:p>
-    <w:p/>
-    <w:p>
-      <w:r>
-        <w:t>BETH:</w:t>
-      </w:r>
-    </w:p>
-    <w:p>
-      <w:r>
-        <w:t xml:space="preserve">Evan is not guilty. Here. This is Olivia's computer. She's not as happy as everyone thought she was. You'll see, if you look in the computer. </w:t>
+      <w:proofErr w:type="gramStart"/>
+      <w:r>
+        <w:t>Of course.</w:t>
+      </w:r>
+      <w:proofErr w:type="gramEnd"/>
+      <w:r>
+        <w:t xml:space="preserve"> Have a seat.</w:t>
+      </w:r>
+    </w:p>
+    <w:p/>
+    <w:p>
+      <w:r>
+        <w:t>BETH:</w:t>
+      </w:r>
+    </w:p>
+    <w:p>
+      <w:r>
+        <w:t xml:space="preserve">Evan is not guilty. </w:t>
+      </w:r>
+      <w:proofErr w:type="spellStart"/>
+      <w:r>
+        <w:t>Here.</w:t>
+      </w:r>
+      <w:proofErr w:type="spellEnd"/>
+      <w:r>
+        <w:t xml:space="preserve"> This is Olivia's computer. She's not as happy as everyone thought she was. You'll see</w:t>
+      </w:r>
+      <w:proofErr w:type="gramStart"/>
+      <w:r>
+        <w:t>,</w:t>
+      </w:r>
+      <w:proofErr w:type="gramEnd"/>
+      <w:r>
+        <w:t xml:space="preserve"> if you look in the computer. </w:t>
       </w:r>
     </w:p>
     <w:p/>
@@ -3457,19 +3859,40 @@
     </w:p>
     <w:p>
       <w:r>
-        <w:t>Oh, Miss Beaseley. I'm more than one hundred percent certain that Mr. Bosworth didn't shoot his fiancee. And so are Olivia's parents.</w:t>
-      </w:r>
-    </w:p>
-    <w:p/>
-    <w:p>
-      <w:r>
-        <w:t>BETH:</w:t>
-      </w:r>
-    </w:p>
-    <w:p>
-      <w:r>
-        <w:t>Then ... then ... what are you still ...</w:t>
-      </w:r>
+        <w:t xml:space="preserve">Oh, Miss </w:t>
+      </w:r>
+      <w:proofErr w:type="spellStart"/>
+      <w:r>
+        <w:t>Beaseley</w:t>
+      </w:r>
+      <w:proofErr w:type="spellEnd"/>
+      <w:r>
+        <w:t xml:space="preserve">. I'm more than one hundred percent certain that Mr. Bosworth didn't shoot his </w:t>
+      </w:r>
+      <w:proofErr w:type="spellStart"/>
+      <w:r>
+        <w:t>fiancee</w:t>
+      </w:r>
+      <w:proofErr w:type="spellEnd"/>
+      <w:r>
+        <w:t>. And so are Olivia's parents.</w:t>
+      </w:r>
+    </w:p>
+    <w:p/>
+    <w:p>
+      <w:r>
+        <w:t>BETH:</w:t>
+      </w:r>
+    </w:p>
+    <w:p>
+      <w:r>
+        <w:t xml:space="preserve">Then ... then ... what are you </w:t>
+      </w:r>
+      <w:proofErr w:type="gramStart"/>
+      <w:r>
+        <w:t>still ...</w:t>
+      </w:r>
+      <w:proofErr w:type="gramEnd"/>
     </w:p>
     <w:p/>
     <w:p>
@@ -3596,7 +4019,15 @@
     </w:p>
     <w:p>
       <w:r>
-        <w:t>(Smiles and relaxes a little.) I coud see this in a catalogue.</w:t>
+        <w:t xml:space="preserve">(Smiles and relaxes a little.) I </w:t>
+      </w:r>
+      <w:proofErr w:type="spellStart"/>
+      <w:r>
+        <w:t>coud</w:t>
+      </w:r>
+      <w:proofErr w:type="spellEnd"/>
+      <w:r>
+        <w:t xml:space="preserve"> see this in a catalogue.</w:t>
       </w:r>
       <w:r>
         <w:t xml:space="preserve"> </w:t>
@@ -3613,7 +4044,15 @@
     </w:p>
     <w:p>
       <w:r>
-        <w:t>Oh, work's work. Nothing too exciting. Just the ole' factory mill, you know? How was your work?</w:t>
+        <w:t xml:space="preserve">Oh, work's work. </w:t>
+      </w:r>
+      <w:proofErr w:type="gramStart"/>
+      <w:r>
+        <w:t>Nothing too exciting.</w:t>
+      </w:r>
+      <w:proofErr w:type="gramEnd"/>
+      <w:r>
+        <w:t xml:space="preserve"> Just the ole' factory mill, you know? How was your work?</w:t>
       </w:r>
     </w:p>
     <w:p/>
@@ -3800,7 +4239,15 @@
         <w:t>here.) Can I just say ... I can</w:t>
       </w:r>
       <w:r>
-        <w:t xml:space="preserve">not believe how much you have done for me these past few weeks. I couldn't have made it without you. You're like — you're my rock. </w:t>
+        <w:t xml:space="preserve">not believe how much you have done for me these past few </w:t>
+      </w:r>
+      <w:proofErr w:type="gramStart"/>
+      <w:r>
+        <w:t>weeks.</w:t>
+      </w:r>
+      <w:proofErr w:type="gramEnd"/>
+      <w:r>
+        <w:t xml:space="preserve"> I couldn't have made it without you. You're like — you're my rock. </w:t>
       </w:r>
     </w:p>
     <w:p/>
@@ -3921,7 +4368,15 @@
     </w:p>
     <w:p>
       <w:r>
-        <w:t>Evan. What's going on?</w:t>
+        <w:t xml:space="preserve">Evan. </w:t>
+      </w:r>
+      <w:proofErr w:type="gramStart"/>
+      <w:r>
+        <w:t>What</w:t>
+      </w:r>
+      <w:proofErr w:type="gramEnd"/>
+      <w:r>
+        <w:t>'s going on?</w:t>
       </w:r>
     </w:p>
     <w:p/>
@@ -4026,7 +4481,15 @@
         </w:numPr>
       </w:pPr>
       <w:r>
-        <w:t>He’s double-thinking. He knows she isn’t there. But he would just rather that she was. So he knows he’s doing this double-life thing</w:t>
+        <w:t xml:space="preserve">He’s </w:t>
+      </w:r>
+      <w:proofErr w:type="gramStart"/>
+      <w:r>
+        <w:t>double-thinking</w:t>
+      </w:r>
+      <w:proofErr w:type="gramEnd"/>
+      <w:r>
+        <w:t>. He knows she isn’t there. But he would just rather that she was. So he knows he’s doing this double-life thing</w:t>
       </w:r>
     </w:p>
     <w:p>
@@ -4050,7 +4513,23 @@
         </w:numPr>
       </w:pPr>
       <w:r>
-        <w:t>A very different place for Evan. Woo hoo yay a crazy. Everything is great. Everything is super great. Right??? Too big of a step for him??</w:t>
+        <w:t xml:space="preserve">A very different </w:t>
+      </w:r>
+      <w:proofErr w:type="gramStart"/>
+      <w:r>
+        <w:t>place</w:t>
+      </w:r>
+      <w:proofErr w:type="gramEnd"/>
+      <w:r>
+        <w:t xml:space="preserve"> for Evan. Woo </w:t>
+      </w:r>
+      <w:proofErr w:type="spellStart"/>
+      <w:r>
+        <w:t>hoo</w:t>
+      </w:r>
+      <w:proofErr w:type="spellEnd"/>
+      <w:r>
+        <w:t xml:space="preserve"> yay a crazy. Everything is great. Everything is super great. Right??? Too big of a step for him??</w:t>
       </w:r>
     </w:p>
     <w:p>
@@ -4098,7 +4577,23 @@
         </w:numPr>
       </w:pPr>
       <w:r>
-        <w:t xml:space="preserve">How the computer physically also represents the connection. The computer is the ouji board. Having the computer’s presence on stage. Reminder that Evan’s mental state is being facilitated by the computer. </w:t>
+        <w:t xml:space="preserve">How the computer physically also represents the connection. The computer is the </w:t>
+      </w:r>
+      <w:proofErr w:type="spellStart"/>
+      <w:r>
+        <w:t>ouji</w:t>
+      </w:r>
+      <w:proofErr w:type="spellEnd"/>
+      <w:r>
+        <w:t xml:space="preserve"> board. Having the computer’s presence on stage. Reminder that </w:t>
+      </w:r>
+      <w:proofErr w:type="gramStart"/>
+      <w:r>
+        <w:t>Evan’s mental state is being facilitated by the computer</w:t>
+      </w:r>
+      <w:proofErr w:type="gramEnd"/>
+      <w:r>
+        <w:t xml:space="preserve">. </w:t>
       </w:r>
     </w:p>
     <w:p>
@@ -4152,7 +4647,23 @@
         <w:t>es Olivia's cheek. Her face</w:t>
       </w:r>
       <w:r>
-        <w:t xml:space="preserve"> goes from blank to smiling as a little life enters her.) More popcorn for us. (He feeds her a piece of popcorn and settles back on the couch.) </w:t>
+        <w:t xml:space="preserve"> goes from blank to smiling as a little life </w:t>
+      </w:r>
+      <w:proofErr w:type="gramStart"/>
+      <w:r>
+        <w:t>enters</w:t>
+      </w:r>
+      <w:proofErr w:type="gramEnd"/>
+      <w:r>
+        <w:t xml:space="preserve"> her.) </w:t>
+      </w:r>
+      <w:proofErr w:type="gramStart"/>
+      <w:r>
+        <w:t>More popcorn for us.</w:t>
+      </w:r>
+      <w:proofErr w:type="gramEnd"/>
+      <w:r>
+        <w:t xml:space="preserve"> (He feeds her a piece of popcorn and settles back on the couch.) </w:t>
       </w:r>
     </w:p>
     <w:p/>
@@ -4194,12 +4705,25 @@
     </w:p>
     <w:p>
       <w:r>
-        <w:t>(Her voice has a hollow tinniness.)</w:t>
-      </w:r>
-    </w:p>
-    <w:p>
-      <w:r>
-        <w:t xml:space="preserve">Me, too. I've waited so long for this. </w:t>
+        <w:t xml:space="preserve">(Her voice has a hollow </w:t>
+      </w:r>
+      <w:proofErr w:type="spellStart"/>
+      <w:r>
+        <w:t>tinniness</w:t>
+      </w:r>
+      <w:proofErr w:type="spellEnd"/>
+      <w:r>
+        <w:t>.)</w:t>
+      </w:r>
+    </w:p>
+    <w:p>
+      <w:proofErr w:type="gramStart"/>
+      <w:r>
+        <w:t>Me, too.</w:t>
+      </w:r>
+      <w:proofErr w:type="gramEnd"/>
+      <w:r>
+        <w:t xml:space="preserve"> I've waited so long for this. </w:t>
       </w:r>
     </w:p>
     <w:p/>
@@ -4362,8 +4886,21 @@
       </w:r>
     </w:p>
     <w:p>
-      <w:r>
-        <w:t>Urggh! You fucking bitch! (He stands up and walks away from her for a moment, frustrated. When we turns back, all he sees is the dress, laid out on the bed.)</w:t>
+      <w:proofErr w:type="spellStart"/>
+      <w:r>
+        <w:t>Urggh</w:t>
+      </w:r>
+      <w:proofErr w:type="spellEnd"/>
+      <w:r>
+        <w:t xml:space="preserve">! You fucking bitch! (He stands up and walks away from her for a moment, frustrated. When we </w:t>
+      </w:r>
+      <w:proofErr w:type="gramStart"/>
+      <w:r>
+        <w:t>turns</w:t>
+      </w:r>
+      <w:proofErr w:type="gramEnd"/>
+      <w:r>
+        <w:t xml:space="preserve"> back, all he sees is the dress, laid out on the bed.)</w:t>
       </w:r>
     </w:p>
     <w:p/>
@@ -4495,7 +5032,15 @@
     </w:p>
     <w:p>
       <w:r>
-        <w:t xml:space="preserve">Hey. Hey, Liv. </w:t>
+        <w:t xml:space="preserve">Hey. Hey, </w:t>
+      </w:r>
+      <w:proofErr w:type="spellStart"/>
+      <w:r>
+        <w:t>Liv</w:t>
+      </w:r>
+      <w:proofErr w:type="spellEnd"/>
+      <w:r>
+        <w:t xml:space="preserve">. </w:t>
       </w:r>
     </w:p>
     <w:p/>
@@ -4518,18 +5063,42 @@
     <w:p/>
     <w:p>
       <w:r>
-        <w:t>(He crawls up to the podium and steps behind the curtain as well, but back here, there is room of smoke and mirrors. A bunch of Olivias walk around him, sometimes appearing, then disappearing, then appearing again. At first this is beautiful for him. He is at peace here. But then he finds that he can't get any of them to stop and talk to him.)</w:t>
-      </w:r>
-    </w:p>
-    <w:p/>
-    <w:p>
-      <w:r>
-        <w:t>EVAN:</w:t>
-      </w:r>
-    </w:p>
-    <w:p>
-      <w:r>
-        <w:t xml:space="preserve">Olivia... Are you playing hard to get? ... Hey. Hey, Hey. What do you say? ... Red light. Red light. Green light. RED LIGHT.... Groom to bride groom. Groom to bride groom ... Come on. You'll stop for me, right? Right? </w:t>
+        <w:t xml:space="preserve">(He crawls up to the podium and steps behind the curtain as well, but back here, there is room of smoke and mirrors. A bunch of </w:t>
+      </w:r>
+      <w:proofErr w:type="spellStart"/>
+      <w:r>
+        <w:t>Olivias</w:t>
+      </w:r>
+      <w:proofErr w:type="spellEnd"/>
+      <w:r>
+        <w:t xml:space="preserve"> walk around him, sometimes appearing, then disappearing, then appearing again. At first this is beautiful for him. He is at peace here. But then he finds that he can't get any of them to stop and talk to him.)</w:t>
+      </w:r>
+    </w:p>
+    <w:p/>
+    <w:p>
+      <w:r>
+        <w:t>EVAN:</w:t>
+      </w:r>
+    </w:p>
+    <w:p>
+      <w:r>
+        <w:t xml:space="preserve">Olivia... Are you playing hard to get? ... Hey. Hey, Hey. What do you say? ... Red light. Red light. Green light. RED LIGHT.... Groom to </w:t>
+      </w:r>
+      <w:proofErr w:type="gramStart"/>
+      <w:r>
+        <w:t>bride groom</w:t>
+      </w:r>
+      <w:proofErr w:type="gramEnd"/>
+      <w:r>
+        <w:t xml:space="preserve">. Groom to </w:t>
+      </w:r>
+      <w:proofErr w:type="gramStart"/>
+      <w:r>
+        <w:t>bride groom</w:t>
+      </w:r>
+      <w:proofErr w:type="gramEnd"/>
+      <w:r>
+        <w:t xml:space="preserve"> ... Come on. You'll stop for me, right? Right? </w:t>
       </w:r>
     </w:p>
     <w:p/>
@@ -4563,7 +5132,15 @@
     </w:p>
     <w:p>
       <w:r>
-        <w:t>(Calling back out. As he is distracted for a moment, all of the Olivias disappear.) Be right there. (To himself.) Where were we?</w:t>
+        <w:t xml:space="preserve">(Calling back out. As he is distracted for a moment, all of the </w:t>
+      </w:r>
+      <w:proofErr w:type="spellStart"/>
+      <w:r>
+        <w:t>Olivias</w:t>
+      </w:r>
+      <w:proofErr w:type="spellEnd"/>
+      <w:r>
+        <w:t xml:space="preserve"> disappear.) Be right there. (To himself.) Where were we?</w:t>
       </w:r>
     </w:p>
     <w:p/>
@@ -4646,7 +5223,15 @@
     </w:p>
     <w:p>
       <w:r>
-        <w:t xml:space="preserve">Come on, Liv. Talk to me. </w:t>
+        <w:t xml:space="preserve">Come on, </w:t>
+      </w:r>
+      <w:proofErr w:type="spellStart"/>
+      <w:r>
+        <w:t>Liv</w:t>
+      </w:r>
+      <w:proofErr w:type="spellEnd"/>
+      <w:r>
+        <w:t xml:space="preserve">. Talk to me. </w:t>
       </w:r>
     </w:p>
     <w:p/>
@@ -4674,7 +5259,23 @@
         <w:t xml:space="preserve">of </w:t>
       </w:r>
       <w:r>
-        <w:t>white and off-white envelopes fall from the sky. An ocean of voices murmur around him. He bends down and searches through the envelopes, but none of them are addressed to him.)</w:t>
+        <w:t xml:space="preserve">white and off-white </w:t>
+      </w:r>
+      <w:proofErr w:type="gramStart"/>
+      <w:r>
+        <w:t>envelopes</w:t>
+      </w:r>
+      <w:proofErr w:type="gramEnd"/>
+      <w:r>
+        <w:t xml:space="preserve"> fall from the sky. </w:t>
+      </w:r>
+      <w:proofErr w:type="gramStart"/>
+      <w:r>
+        <w:t>An ocean of voices murmur around him.</w:t>
+      </w:r>
+      <w:proofErr w:type="gramEnd"/>
+      <w:r>
+        <w:t xml:space="preserve"> He bends down and searches through the envelopes, but none of them are addressed to him.)</w:t>
       </w:r>
     </w:p>
     <w:p/>
@@ -4867,7 +5468,15 @@
         </w:numPr>
       </w:pPr>
       <w:r>
-        <w:t>Also, the letters are physical, not in the Internet realm. Maybe they are burned. But then they are still existing in the Internet world.</w:t>
+        <w:t xml:space="preserve">Also, the letters are physical, not in the Internet realm. Maybe they are burned. But then they </w:t>
+      </w:r>
+      <w:proofErr w:type="gramStart"/>
+      <w:r>
+        <w:t>are still existing</w:t>
+      </w:r>
+      <w:proofErr w:type="gramEnd"/>
+      <w:r>
+        <w:t xml:space="preserve"> in the Internet world.</w:t>
       </w:r>
     </w:p>
     <w:p>
@@ -4905,510 +5514,618 @@
       <w:r>
         <w:t xml:space="preserve">Talking about smells makes Gavin think about the ties to the physical world. Smells are part of the physical world. You can’t smell or taste a physical person. </w:t>
       </w:r>
+    </w:p>
+    <w:p/>
+    <w:p/>
+    <w:p/>
+    <w:p/>
+    <w:p/>
+    <w:p/>
+    <w:p/>
+    <w:p/>
+    <w:p>
+      <w:r>
+        <w:t>Scene 9</w:t>
+      </w:r>
+    </w:p>
+    <w:p/>
+    <w:p>
+      <w:r>
+        <w:t xml:space="preserve">(Logan sits naked on his bathroom floor, eating lo mien takeout. He is mid-session with </w:t>
+      </w:r>
+      <w:proofErr w:type="spellStart"/>
+      <w:r>
+        <w:t>Candie</w:t>
+      </w:r>
+      <w:proofErr w:type="spellEnd"/>
+      <w:r>
+        <w:t>.)</w:t>
+      </w:r>
+    </w:p>
+    <w:p/>
+    <w:p>
+      <w:r>
+        <w:t>LOGAN:</w:t>
+      </w:r>
+    </w:p>
+    <w:p>
+      <w:r>
+        <w:t>Have you ever been to a midnight tea party?</w:t>
+      </w:r>
+    </w:p>
+    <w:p/>
+    <w:p>
+      <w:r>
+        <w:t>CANDIE:</w:t>
+      </w:r>
+    </w:p>
+    <w:p>
+      <w:r>
+        <w:t>I don’t drink tea. I drink coffee.</w:t>
+      </w:r>
+    </w:p>
+    <w:p/>
+    <w:p>
+      <w:r>
+        <w:t>LOGAN:</w:t>
+      </w:r>
+    </w:p>
+    <w:p>
+      <w:r>
+        <w:t>There’s no tea at the tea party. No one brings tea. Some of the vampires will bring blood, but they don’t really drink it or anything. They’re not really vampires.</w:t>
+      </w:r>
+    </w:p>
+    <w:p/>
+    <w:p>
+      <w:r>
+        <w:t>CANDIE:</w:t>
+      </w:r>
+    </w:p>
+    <w:p>
+      <w:r>
+        <w:t>Good to know. That will take care of some things on DSM-V.</w:t>
+      </w:r>
+    </w:p>
+    <w:p/>
+    <w:p/>
+    <w:p>
+      <w:r>
+        <w:t>LOGAN:</w:t>
+      </w:r>
+    </w:p>
+    <w:p>
+      <w:r>
+        <w:t xml:space="preserve">Last night, at the tea party, Marie Antoinette was there, Joan of Arc was there, Benjamin Franklin was there — He was totally boring. He didn’t know anything about lightning — and Elvis Presley was there. Did you know Marie Antoinette was a vampire? Not </w:t>
+      </w:r>
+      <w:proofErr w:type="gramStart"/>
+      <w:r>
+        <w:t>that vampires</w:t>
+      </w:r>
+      <w:proofErr w:type="gramEnd"/>
+      <w:r>
+        <w:t xml:space="preserve"> are real. </w:t>
+      </w:r>
+    </w:p>
+    <w:p/>
+    <w:p>
+      <w:r>
+        <w:t>CANDIE:</w:t>
+      </w:r>
+    </w:p>
+    <w:p>
+      <w:r>
+        <w:t>Doesn’t surprise me.</w:t>
+      </w:r>
+    </w:p>
+    <w:p/>
+    <w:p>
+      <w:r>
+        <w:t>LOGAN:</w:t>
+      </w:r>
+    </w:p>
+    <w:p>
+      <w:r>
+        <w:t xml:space="preserve">I’m glad we’re doing this session all </w:t>
+      </w:r>
+      <w:proofErr w:type="spellStart"/>
+      <w:r>
+        <w:t>deshabille</w:t>
+      </w:r>
+      <w:proofErr w:type="spellEnd"/>
+      <w:r>
+        <w:t>. I think I’m really getting to know you.</w:t>
+      </w:r>
+    </w:p>
+    <w:p/>
+    <w:p>
+      <w:r>
+        <w:t>CANDIE:</w:t>
+      </w:r>
+    </w:p>
+    <w:p>
+      <w:r>
+        <w:t>Yes. I thought this would be a good step. By discarding our layers, we allow ourselves more freedom and openness to sense and to speak. I’m interested to see what we explore in this state. You seem more cheerful.</w:t>
+      </w:r>
+    </w:p>
+    <w:p/>
+    <w:p>
+      <w:r>
+        <w:t>LOGAN:</w:t>
+      </w:r>
+    </w:p>
+    <w:p>
+      <w:r>
+        <w:t>Yeah. I am more cheerful, I think.</w:t>
+      </w:r>
+    </w:p>
+    <w:p/>
+    <w:p>
+      <w:r>
+        <w:t>CANDIE:</w:t>
+      </w:r>
+    </w:p>
+    <w:p>
+      <w:r>
+        <w:t xml:space="preserve">Did your neighbor return from Bulgaria? </w:t>
+      </w:r>
+    </w:p>
+    <w:p/>
+    <w:p>
+      <w:r>
+        <w:t>LOGAN:</w:t>
+      </w:r>
+    </w:p>
+    <w:p>
+      <w:r>
+        <w:t>No. No, she didn’t. But … I’m not the only one who misses her, you know?</w:t>
+      </w:r>
+    </w:p>
+    <w:p/>
+    <w:p>
+      <w:r>
+        <w:t>CANDIE:</w:t>
+      </w:r>
+    </w:p>
+    <w:p>
+      <w:r>
+        <w:t>So you found solidarity? Collusion?</w:t>
+      </w:r>
+    </w:p>
+    <w:p/>
+    <w:p>
+      <w:r>
+        <w:t>LOGAN:</w:t>
+      </w:r>
+    </w:p>
+    <w:p>
+      <w:r>
+        <w:t>Immortality. I found immortality.</w:t>
+      </w:r>
+    </w:p>
+    <w:p/>
+    <w:p>
+      <w:r>
+        <w:t>CANDIE:</w:t>
+      </w:r>
+    </w:p>
+    <w:p>
+      <w:r>
+        <w:t>… We did agree that vampires were fantasy, correct?</w:t>
+      </w:r>
+    </w:p>
+    <w:p/>
+    <w:p>
+      <w:r>
+        <w:t>LOGAN:</w:t>
+      </w:r>
+    </w:p>
+    <w:p>
+      <w:r>
+        <w:t xml:space="preserve">Oh, yeah. </w:t>
+      </w:r>
+      <w:proofErr w:type="gramStart"/>
+      <w:r>
+        <w:t>For sure.</w:t>
+      </w:r>
+      <w:proofErr w:type="gramEnd"/>
+      <w:r>
+        <w:t xml:space="preserve"> I’m not talking about vampires. I’m talking about … </w:t>
+      </w:r>
+      <w:proofErr w:type="gramStart"/>
+      <w:r>
+        <w:t>Yesterday,</w:t>
+      </w:r>
+      <w:proofErr w:type="gramEnd"/>
+      <w:r>
+        <w:t xml:space="preserve"> I got a letter from beyond the grave.</w:t>
+      </w:r>
+    </w:p>
+    <w:p/>
+    <w:p>
+      <w:r>
+        <w:t>CANDIE:</w:t>
+      </w:r>
+    </w:p>
+    <w:p>
+      <w:r>
+        <w:t>Did you?</w:t>
+      </w:r>
+    </w:p>
+    <w:p/>
+    <w:p>
+      <w:r>
+        <w:t>LOGAN:</w:t>
+      </w:r>
+    </w:p>
+    <w:p>
+      <w:r>
+        <w:t>You know? I like those glasses on you. The rest of you being naked … it really brings out the glasses. Those are nice horn rims.</w:t>
+      </w:r>
+    </w:p>
+    <w:p/>
+    <w:p>
+      <w:r>
+        <w:t>CANDIE:</w:t>
+      </w:r>
+    </w:p>
+    <w:p>
+      <w:r>
+        <w:t>Thank you. I got a good deal on these.</w:t>
+      </w:r>
+    </w:p>
+    <w:p/>
+    <w:p>
+      <w:r>
+        <w:t>LOGAN:</w:t>
+      </w:r>
+    </w:p>
+    <w:p>
+      <w:r>
+        <w:t xml:space="preserve">Right. So, I got this letter. From this girl, who </w:t>
+      </w:r>
+      <w:proofErr w:type="gramStart"/>
+      <w:r>
+        <w:t>died.</w:t>
+      </w:r>
+      <w:proofErr w:type="gramEnd"/>
+      <w:r>
+        <w:t xml:space="preserve"> And it was like, suddenly, everything made sense for me. I understood my purpose. And I felt like … a man. </w:t>
+      </w:r>
+      <w:proofErr w:type="gramStart"/>
+      <w:r>
+        <w:t>A man beast.</w:t>
+      </w:r>
+      <w:proofErr w:type="gramEnd"/>
+      <w:r>
+        <w:t xml:space="preserve"> </w:t>
+      </w:r>
+    </w:p>
+    <w:p/>
+    <w:p>
+      <w:r>
+        <w:t>CANDIE:</w:t>
+      </w:r>
+    </w:p>
+    <w:p>
+      <w:proofErr w:type="gramStart"/>
+      <w:r>
+        <w:t>A discovery of manhood….</w:t>
+      </w:r>
+      <w:proofErr w:type="gramEnd"/>
+    </w:p>
+    <w:p/>
+    <w:p>
+      <w:r>
+        <w:t>LOGAN:</w:t>
+      </w:r>
+    </w:p>
+    <w:p>
+      <w:r>
+        <w:t xml:space="preserve">I wrote back, but she hasn’t responded yet. I hope she does. I told her I was super </w:t>
+      </w:r>
+      <w:proofErr w:type="spellStart"/>
+      <w:r>
+        <w:t>super</w:t>
+      </w:r>
+      <w:proofErr w:type="spellEnd"/>
+      <w:r>
+        <w:t xml:space="preserve"> </w:t>
+      </w:r>
+      <w:proofErr w:type="spellStart"/>
+      <w:r>
+        <w:t>super</w:t>
+      </w:r>
+      <w:proofErr w:type="spellEnd"/>
+      <w:r>
+        <w:t xml:space="preserve"> excited to talk to her. </w:t>
+      </w:r>
+    </w:p>
+    <w:p/>
+    <w:p>
+      <w:r>
+        <w:t xml:space="preserve">CANDIE: </w:t>
+      </w:r>
+    </w:p>
+    <w:p>
+      <w:r>
+        <w:t>Do you think this discovery comes about as a result of stepping into a societal role? Or is it … a primal victory over latent desires and fears?</w:t>
+      </w:r>
+    </w:p>
+    <w:p/>
+    <w:p>
+      <w:r>
+        <w:t>LOGAN:</w:t>
+      </w:r>
+    </w:p>
+    <w:p>
+      <w:r>
+        <w:t>Where did you get your degree again?</w:t>
+      </w:r>
+    </w:p>
+    <w:p/>
+    <w:p>
+      <w:r>
+        <w:t>CANDIE:</w:t>
+      </w:r>
+    </w:p>
+    <w:p>
+      <w:r>
+        <w:t xml:space="preserve">I earned my own degree. Through </w:t>
+      </w:r>
+      <w:proofErr w:type="gramStart"/>
+      <w:r>
+        <w:t>iTunes</w:t>
+      </w:r>
+      <w:proofErr w:type="gramEnd"/>
+      <w:r>
+        <w:t xml:space="preserve"> University and the Kaplan Academy. The self-directed nature of my study has allowed me to be quite diverse in my work. I have some very high profile clients. </w:t>
+      </w:r>
+    </w:p>
+    <w:p/>
+    <w:p>
+      <w:r>
+        <w:t>LOGAN:</w:t>
+      </w:r>
+    </w:p>
+    <w:p>
+      <w:r>
+        <w:t>Huh. I thought maybe you studied with Freud. Do you know Freud?</w:t>
+      </w:r>
+    </w:p>
+    <w:p/>
+    <w:p>
+      <w:r>
+        <w:t>CANDIE:</w:t>
+      </w:r>
+    </w:p>
+    <w:p>
+      <w:r>
+        <w:t xml:space="preserve">Yes. He’s a quack. </w:t>
+      </w:r>
+      <w:proofErr w:type="gramStart"/>
+      <w:r>
+        <w:t>A self-masturbating quack.</w:t>
+      </w:r>
+      <w:proofErr w:type="gramEnd"/>
+      <w:r>
+        <w:t xml:space="preserve"> </w:t>
+      </w:r>
+    </w:p>
+    <w:p/>
+    <w:p>
+      <w:r>
+        <w:t>LOGAN:</w:t>
+      </w:r>
+    </w:p>
+    <w:p>
+      <w:r>
+        <w:t>When you say diverse, do you ever….</w:t>
+      </w:r>
+    </w:p>
+    <w:p/>
+    <w:p>
+      <w:r>
+        <w:t>CANDIE:</w:t>
+      </w:r>
+    </w:p>
+    <w:p>
+      <w:r>
+        <w:t>Yes. Yes I do.</w:t>
+      </w:r>
+    </w:p>
+    <w:p/>
+    <w:p>
+      <w:r>
+        <w:t>LOGAN:</w:t>
+      </w:r>
+    </w:p>
+    <w:p>
+      <w:r>
+        <w:t>...Awesome!</w:t>
+      </w:r>
+    </w:p>
+    <w:p/>
+    <w:p>
+      <w:r>
+        <w:t>CANDIE:</w:t>
+      </w:r>
+    </w:p>
+    <w:p>
+      <w:r>
+        <w:t>It will cost you more.</w:t>
+      </w:r>
+    </w:p>
+    <w:p/>
+    <w:p>
+      <w:r>
+        <w:t>LOGAN:</w:t>
+      </w:r>
+    </w:p>
+    <w:p>
+      <w:r>
+        <w:t>I assume it’s the Silver package?</w:t>
+      </w:r>
+    </w:p>
+    <w:p/>
+    <w:p>
+      <w:r>
+        <w:t>CANDIE:</w:t>
+      </w:r>
+    </w:p>
+    <w:p>
+      <w:r>
+        <w:t>You would be correct.</w:t>
+      </w:r>
+    </w:p>
+    <w:p/>
+    <w:p>
+      <w:r>
+        <w:t>LOGAN:</w:t>
+      </w:r>
+    </w:p>
+    <w:p>
+      <w:r>
+        <w:t>What are you doing?</w:t>
+      </w:r>
+    </w:p>
+    <w:p/>
+    <w:p>
+      <w:r>
+        <w:t>CANDIE:</w:t>
+      </w:r>
+    </w:p>
+    <w:p>
+      <w:r>
+        <w:t>Transitioning.</w:t>
+      </w:r>
+    </w:p>
+    <w:p/>
+    <w:p>
+      <w:r>
+        <w:t>LOGAN:</w:t>
+      </w:r>
+    </w:p>
+    <w:p>
+      <w:r>
+        <w:t>Oh. What should I do?</w:t>
+      </w:r>
+    </w:p>
+    <w:p/>
+    <w:p>
+      <w:r>
+        <w:t>CANDIE:</w:t>
+      </w:r>
+    </w:p>
+    <w:p>
+      <w:r>
+        <w:t xml:space="preserve">Whatever makes you </w:t>
+      </w:r>
+      <w:proofErr w:type="gramStart"/>
+      <w:r>
+        <w:t>comfortable.</w:t>
+      </w:r>
+      <w:proofErr w:type="gramEnd"/>
+      <w:r>
+        <w:t xml:space="preserve"> Whatever you want. </w:t>
+      </w:r>
+    </w:p>
+    <w:p/>
+    <w:p>
+      <w:r>
+        <w:t>(Logan looks around his bathroom. He goes to her web page and plays Olivia’s music. He makes himself spiffy.)</w:t>
+      </w:r>
+    </w:p>
+    <w:p/>
+    <w:p>
+      <w:r>
+        <w:t>CANDIE:</w:t>
+      </w:r>
+    </w:p>
+    <w:p>
+      <w:r>
+        <w:t>Okay. Are you ready?</w:t>
+      </w:r>
+    </w:p>
+    <w:p/>
+    <w:p>
+      <w:r>
+        <w:t>LOGAN:</w:t>
+      </w:r>
+    </w:p>
+    <w:p>
+      <w:r>
+        <w:t>I’m ready.</w:t>
+      </w:r>
+    </w:p>
+    <w:p/>
+    <w:p>
+      <w:r>
+        <w:t>CANDIE:</w:t>
+      </w:r>
+    </w:p>
+    <w:p>
+      <w:r>
+        <w:t>Good. Now, take three deep breaths. I’ll do them with you. We’ll do them at the same time. It’s very important.</w:t>
+      </w:r>
+    </w:p>
+    <w:p/>
+    <w:p>
+      <w:r>
+        <w:t>LOGAN:</w:t>
+      </w:r>
+    </w:p>
+    <w:p>
+      <w:r>
+        <w:t xml:space="preserve">Okay. </w:t>
+      </w:r>
+    </w:p>
+    <w:p/>
+    <w:p>
+      <w:r>
+        <w:t>(They take three deep simultaneous breaths.)</w:t>
+      </w:r>
+    </w:p>
+    <w:p/>
+    <w:p>
+      <w:r>
+        <w:t>CANDIE:</w:t>
+      </w:r>
+    </w:p>
+    <w:p>
+      <w:r>
+        <w:t xml:space="preserve">All right… Close your eyes… What color is the inside of my cunt? </w:t>
+      </w:r>
+    </w:p>
+    <w:p/>
+    <w:p>
+      <w:r>
+        <w:t>End of Scene 9</w:t>
+      </w:r>
+    </w:p>
+    <w:p/>
+    <w:p>
+      <w:r>
+        <w:t>(Lights fade but the music that Logan turned on continues playing. It is coming out from Beth’s computer.)</w:t>
+      </w:r>
+    </w:p>
+    <w:p/>
+    <w:p/>
+    <w:p/>
+    <w:p/>
+    <w:p/>
+    <w:p/>
+    <w:p>
+      <w:r>
+        <w:br w:type="page"/>
+      </w:r>
+    </w:p>
+    <w:p>
       <w:bookmarkStart w:id="0" w:name="_GoBack"/>
       <w:bookmarkEnd w:id="0"/>
     </w:p>
     <w:p/>
     <w:p/>
     <w:p/>
-    <w:p/>
-    <w:p/>
-    <w:p/>
-    <w:p/>
-    <w:p/>
-    <w:p>
-      <w:r>
-        <w:t>Scene 9</w:t>
-      </w:r>
-    </w:p>
-    <w:p/>
-    <w:p>
-      <w:r>
-        <w:t>(Logan sits naked on his bathroom floor, eating lo mien takeout. He is mid-session with Candie.)</w:t>
-      </w:r>
-    </w:p>
-    <w:p/>
-    <w:p>
-      <w:r>
-        <w:t>LOGAN:</w:t>
-      </w:r>
-    </w:p>
-    <w:p>
-      <w:r>
-        <w:t>Have you ever been to a midnight tea party?</w:t>
-      </w:r>
-    </w:p>
-    <w:p/>
-    <w:p>
-      <w:r>
-        <w:t>CANDIE:</w:t>
-      </w:r>
-    </w:p>
-    <w:p>
-      <w:r>
-        <w:t>I don’t drink tea. I drink coffee.</w:t>
-      </w:r>
-    </w:p>
-    <w:p/>
-    <w:p>
-      <w:r>
-        <w:t>LOGAN:</w:t>
-      </w:r>
-    </w:p>
-    <w:p>
-      <w:r>
-        <w:t>There’s no tea at the tea party. No one brings tea. Some of the vampires will bring blood, but they don’t really drink it or anything. They’re not really vampires.</w:t>
-      </w:r>
-    </w:p>
-    <w:p/>
-    <w:p>
-      <w:r>
-        <w:t>CANDIE:</w:t>
-      </w:r>
-    </w:p>
-    <w:p>
-      <w:r>
-        <w:t>Good to know. That will take care of some things on DSM-V.</w:t>
-      </w:r>
-    </w:p>
-    <w:p/>
-    <w:p/>
-    <w:p>
-      <w:r>
-        <w:t>LOGAN:</w:t>
-      </w:r>
-    </w:p>
-    <w:p>
-      <w:r>
-        <w:t xml:space="preserve">Last night, at the tea party, Marie Antoinette was there, Joan of Arc was there, Benjamin Franklin was there — He was totally boring. He didn’t know anything about lightning — and Elvis Presley was there. Did you know Marie Antoinette was a vampire? Not that vampires are real. </w:t>
-      </w:r>
-    </w:p>
-    <w:p/>
-    <w:p>
-      <w:r>
-        <w:t>CANDIE:</w:t>
-      </w:r>
-    </w:p>
-    <w:p>
-      <w:r>
-        <w:t>Doesn’t surprise me.</w:t>
-      </w:r>
-    </w:p>
-    <w:p/>
-    <w:p>
-      <w:r>
-        <w:t>LOGAN:</w:t>
-      </w:r>
-    </w:p>
-    <w:p>
-      <w:r>
-        <w:t>I’m glad we’re doing this session all deshabille. I think I’m really getting to know you.</w:t>
-      </w:r>
-    </w:p>
-    <w:p/>
-    <w:p>
-      <w:r>
-        <w:t>CANDIE:</w:t>
-      </w:r>
-    </w:p>
-    <w:p>
-      <w:r>
-        <w:t>Yes. I thought this would be a good step. By discarding our layers, we allow ourselves more freedom and openness to sense and to speak. I’m interested to see what we explore in this state. You seem more cheerful.</w:t>
-      </w:r>
-    </w:p>
-    <w:p/>
-    <w:p>
-      <w:r>
-        <w:t>LOGAN:</w:t>
-      </w:r>
-    </w:p>
-    <w:p>
-      <w:r>
-        <w:t>Yeah. I am more cheerful, I think.</w:t>
-      </w:r>
-    </w:p>
-    <w:p/>
-    <w:p>
-      <w:r>
-        <w:t>CANDIE:</w:t>
-      </w:r>
-    </w:p>
-    <w:p>
-      <w:r>
-        <w:t xml:space="preserve">Did your neighbor return from Bulgaria? </w:t>
-      </w:r>
-    </w:p>
-    <w:p/>
-    <w:p>
-      <w:r>
-        <w:t>LOGAN:</w:t>
-      </w:r>
-    </w:p>
-    <w:p>
-      <w:r>
-        <w:t>No. No, she didn’t. But … I’m not the only one who misses her, you know?</w:t>
-      </w:r>
-    </w:p>
-    <w:p/>
-    <w:p>
-      <w:r>
-        <w:t>CANDIE:</w:t>
-      </w:r>
-    </w:p>
-    <w:p>
-      <w:r>
-        <w:t>So you found solidarity? Collusion?</w:t>
-      </w:r>
-    </w:p>
-    <w:p/>
-    <w:p>
-      <w:r>
-        <w:t>LOGAN:</w:t>
-      </w:r>
-    </w:p>
-    <w:p>
-      <w:r>
-        <w:t>Immortality. I found immortality.</w:t>
-      </w:r>
-    </w:p>
-    <w:p/>
-    <w:p>
-      <w:r>
-        <w:t>CANDIE:</w:t>
-      </w:r>
-    </w:p>
-    <w:p>
-      <w:r>
-        <w:t>… We did agree that vampires were fantasy, correct?</w:t>
-      </w:r>
-    </w:p>
-    <w:p/>
-    <w:p>
-      <w:r>
-        <w:t>LOGAN:</w:t>
-      </w:r>
-    </w:p>
-    <w:p>
-      <w:r>
-        <w:t>Oh, yeah. For sure. I’m not talking about vampires. I’m talking about … Yesterday, I got a letter from beyond the grave.</w:t>
-      </w:r>
-    </w:p>
-    <w:p/>
-    <w:p>
-      <w:r>
-        <w:t>CANDIE:</w:t>
-      </w:r>
-    </w:p>
-    <w:p>
-      <w:r>
-        <w:t>Did you?</w:t>
-      </w:r>
-    </w:p>
-    <w:p/>
-    <w:p>
-      <w:r>
-        <w:t>LOGAN:</w:t>
-      </w:r>
-    </w:p>
-    <w:p>
-      <w:r>
-        <w:t>You know? I like those glasses on you. The rest of you being naked … it really brings out the glasses. Those are nice horn rims.</w:t>
-      </w:r>
-    </w:p>
-    <w:p/>
-    <w:p>
-      <w:r>
-        <w:t>CANDIE:</w:t>
-      </w:r>
-    </w:p>
-    <w:p>
-      <w:r>
-        <w:t>Thank you. I got a good deal on these.</w:t>
-      </w:r>
-    </w:p>
-    <w:p/>
-    <w:p>
-      <w:r>
-        <w:t>LOGAN:</w:t>
-      </w:r>
-    </w:p>
-    <w:p>
-      <w:r>
-        <w:t xml:space="preserve">Right. So, I got this letter. From this girl, who died. And it was like, suddenly, everything made sense for me. I understood my purpose. And I felt like … a man. A man beast. </w:t>
-      </w:r>
-    </w:p>
-    <w:p/>
-    <w:p>
-      <w:r>
-        <w:t>CANDIE:</w:t>
-      </w:r>
-    </w:p>
-    <w:p>
-      <w:r>
-        <w:t>A discovery of manhood….</w:t>
-      </w:r>
-    </w:p>
-    <w:p/>
-    <w:p>
-      <w:r>
-        <w:t>LOGAN:</w:t>
-      </w:r>
-    </w:p>
-    <w:p>
-      <w:r>
-        <w:t xml:space="preserve">I wrote back, but she hasn’t responded yet. I hope she does. I told her I was super super super excited to talk to her. </w:t>
-      </w:r>
-    </w:p>
-    <w:p/>
-    <w:p>
-      <w:r>
-        <w:t xml:space="preserve">CANDIE: </w:t>
-      </w:r>
-    </w:p>
-    <w:p>
-      <w:r>
-        <w:t>Do you think this discovery comes about as a result of stepping into a societal role? Or is it … a primal victory over latent desires and fears?</w:t>
-      </w:r>
-    </w:p>
-    <w:p/>
-    <w:p>
-      <w:r>
-        <w:t>LOGAN:</w:t>
-      </w:r>
-    </w:p>
-    <w:p>
-      <w:r>
-        <w:t>Where did you get your degree again?</w:t>
-      </w:r>
-    </w:p>
-    <w:p/>
-    <w:p>
-      <w:r>
-        <w:t>CANDIE:</w:t>
-      </w:r>
-    </w:p>
-    <w:p>
-      <w:r>
-        <w:t xml:space="preserve">I earned my own degree. Through iTunes University and the Kaplan Academy. The self-directed nature of my study has allowed me to be quite diverse in my work. I have some very high profile clients. </w:t>
-      </w:r>
-    </w:p>
-    <w:p/>
-    <w:p>
-      <w:r>
-        <w:t>LOGAN:</w:t>
-      </w:r>
-    </w:p>
-    <w:p>
-      <w:r>
-        <w:t>Huh. I thought maybe you studied with Freud. Do you know Freud?</w:t>
-      </w:r>
-    </w:p>
-    <w:p/>
-    <w:p>
-      <w:r>
-        <w:t>CANDIE:</w:t>
-      </w:r>
-    </w:p>
-    <w:p>
-      <w:r>
-        <w:t xml:space="preserve">Yes. He’s a quack. A self-masturbating quack. </w:t>
-      </w:r>
-    </w:p>
-    <w:p/>
-    <w:p>
-      <w:r>
-        <w:t>LOGAN:</w:t>
-      </w:r>
-    </w:p>
-    <w:p>
-      <w:r>
-        <w:t>When you say diverse, do you ever….</w:t>
-      </w:r>
-    </w:p>
-    <w:p/>
-    <w:p>
-      <w:r>
-        <w:t>CANDIE:</w:t>
-      </w:r>
-    </w:p>
-    <w:p>
-      <w:r>
-        <w:t>Yes. Yes I do.</w:t>
-      </w:r>
-    </w:p>
-    <w:p/>
-    <w:p>
-      <w:r>
-        <w:t>LOGAN:</w:t>
-      </w:r>
-    </w:p>
-    <w:p>
-      <w:r>
-        <w:t>...Awesome!</w:t>
-      </w:r>
-    </w:p>
-    <w:p/>
-    <w:p>
-      <w:r>
-        <w:t>CANDIE:</w:t>
-      </w:r>
-    </w:p>
-    <w:p>
-      <w:r>
-        <w:t>It will cost you more.</w:t>
-      </w:r>
-    </w:p>
-    <w:p/>
-    <w:p>
-      <w:r>
-        <w:t>LOGAN:</w:t>
-      </w:r>
-    </w:p>
-    <w:p>
-      <w:r>
-        <w:t>I assume it’s the Silver package?</w:t>
-      </w:r>
-    </w:p>
-    <w:p/>
-    <w:p>
-      <w:r>
-        <w:t>CANDIE:</w:t>
-      </w:r>
-    </w:p>
-    <w:p>
-      <w:r>
-        <w:t>You would be correct.</w:t>
-      </w:r>
-    </w:p>
-    <w:p/>
-    <w:p>
-      <w:r>
-        <w:t>LOGAN:</w:t>
-      </w:r>
-    </w:p>
-    <w:p>
-      <w:r>
-        <w:t>What are you doing?</w:t>
-      </w:r>
-    </w:p>
-    <w:p/>
-    <w:p>
-      <w:r>
-        <w:t>CANDIE:</w:t>
-      </w:r>
-    </w:p>
-    <w:p>
-      <w:r>
-        <w:t>Transitioning.</w:t>
-      </w:r>
-    </w:p>
-    <w:p/>
-    <w:p>
-      <w:r>
-        <w:t>LOGAN:</w:t>
-      </w:r>
-    </w:p>
-    <w:p>
-      <w:r>
-        <w:t>Oh. What should I do?</w:t>
-      </w:r>
-    </w:p>
-    <w:p/>
-    <w:p>
-      <w:r>
-        <w:t>CANDIE:</w:t>
-      </w:r>
-    </w:p>
-    <w:p>
-      <w:r>
-        <w:t xml:space="preserve">Whatever makes you comfortable. Whatever you want. </w:t>
-      </w:r>
-    </w:p>
-    <w:p/>
-    <w:p>
-      <w:r>
-        <w:t>(Logan looks around his bathroom. He goes to her web page and plays Olivia’s music. He makes himself spiffy.)</w:t>
-      </w:r>
-    </w:p>
-    <w:p/>
-    <w:p>
-      <w:r>
-        <w:t>CANDIE:</w:t>
-      </w:r>
-    </w:p>
-    <w:p>
-      <w:r>
-        <w:t>Okay. Are you ready?</w:t>
-      </w:r>
-    </w:p>
-    <w:p/>
-    <w:p>
-      <w:r>
-        <w:t>LOGAN:</w:t>
-      </w:r>
-    </w:p>
-    <w:p>
-      <w:r>
-        <w:t>I’m ready.</w:t>
-      </w:r>
-    </w:p>
-    <w:p/>
-    <w:p>
-      <w:r>
-        <w:t>CANDIE:</w:t>
-      </w:r>
-    </w:p>
-    <w:p>
-      <w:r>
-        <w:t>Good. Now, take three deep breaths. I’ll do them with you. We’ll do them at the same time. It’s very important.</w:t>
-      </w:r>
-    </w:p>
-    <w:p/>
-    <w:p>
-      <w:r>
-        <w:t>LOGAN:</w:t>
-      </w:r>
-    </w:p>
-    <w:p>
-      <w:r>
-        <w:t xml:space="preserve">Okay. </w:t>
-      </w:r>
-    </w:p>
-    <w:p/>
-    <w:p>
-      <w:r>
-        <w:t>(They take three deep simultaneous breaths.)</w:t>
-      </w:r>
-    </w:p>
-    <w:p/>
-    <w:p>
-      <w:r>
-        <w:t>CANDIE:</w:t>
-      </w:r>
-    </w:p>
-    <w:p>
-      <w:r>
-        <w:t xml:space="preserve">All right… Close your eyes… What color is the inside of my cunt? </w:t>
-      </w:r>
-    </w:p>
-    <w:p/>
-    <w:p>
-      <w:r>
-        <w:t>End of Scene 9</w:t>
-      </w:r>
-    </w:p>
-    <w:p/>
-    <w:p>
-      <w:r>
-        <w:t>(Lights fade but the music that Logan turned on continues playing. It is coming out from Beth’s computer.)</w:t>
-      </w:r>
-    </w:p>
-    <w:p/>
-    <w:p/>
-    <w:p/>
-    <w:p/>
-    <w:p/>
-    <w:p/>
     <w:p>
       <w:r>
         <w:t xml:space="preserve"> </w:t>
@@ -5454,7 +6171,23 @@
     <w:p/>
     <w:p>
       <w:r>
-        <w:t>Concrete scene where he goes underworld is in the shower scene? Ethereal video game scene of the world? — how does the audience see that the blankness of the world.</w:t>
+        <w:t xml:space="preserve">Concrete scene where he goes underworld is in the shower scene? </w:t>
+      </w:r>
+      <w:proofErr w:type="gramStart"/>
+      <w:r>
+        <w:t>Ethereal video game scene of the world?</w:t>
+      </w:r>
+      <w:proofErr w:type="gramEnd"/>
+      <w:r>
+        <w:t xml:space="preserve"> — </w:t>
+      </w:r>
+      <w:proofErr w:type="gramStart"/>
+      <w:r>
+        <w:t>how</w:t>
+      </w:r>
+      <w:proofErr w:type="gramEnd"/>
+      <w:r>
+        <w:t xml:space="preserve"> does the audience see that the blankness of the world.</w:t>
       </w:r>
     </w:p>
     <w:p/>
@@ -5466,25 +6199,51 @@
     <w:p/>
     <w:p>
       <w:r>
-        <w:t>Making it obvious that Olivia is that world. How do we see that this is digital world? What is the logic of the play? The metaphysics of the play?</w:t>
-      </w:r>
-    </w:p>
-    <w:p/>
-    <w:p>
-      <w:r>
-        <w:t xml:space="preserve">Direct opposition of what Evan would see and what Beth would see. Evan would have these very ethereal and emotional issues. There is definitely a moment where we should not longer see the play through Evan’s perspective, but through Beth’s perspective. This is why Scott wants a masturbation scene. And not to have one when Olivia’s in the room. </w:t>
-      </w:r>
-    </w:p>
-    <w:p/>
-    <w:p>
-      <w:r>
-        <w:t xml:space="preserve">An idea: Not only is there searching for Olivia’s secrets which can’t be found, but there is the actual computer being Olivia in a way. </w:t>
-      </w:r>
-    </w:p>
-    <w:p/>
-    <w:p>
-      <w:r>
-        <w:t xml:space="preserve">Masturbation scene with the computer on his skin. Not an open computer, but a closed one. And he’s getting the warmth of the computer. </w:t>
+        <w:t xml:space="preserve">Making it obvious that Olivia is that world. How do we see that this is digital world? What is the logic of the play? </w:t>
+      </w:r>
+      <w:proofErr w:type="gramStart"/>
+      <w:r>
+        <w:t>The metaphysics of the play?</w:t>
+      </w:r>
+      <w:proofErr w:type="gramEnd"/>
+    </w:p>
+    <w:p/>
+    <w:p>
+      <w:r>
+        <w:t xml:space="preserve">Direct opposition of what Evan would see and what Beth would see. Evan would have these very ethereal and emotional issues. There is definitely a moment where we should not longer see the play through Evan’s perspective, but through Beth’s perspective. This is why Scott wants a masturbation scene. </w:t>
+      </w:r>
+      <w:proofErr w:type="gramStart"/>
+      <w:r>
+        <w:t>And not to have one when Olivia’s in the room.</w:t>
+      </w:r>
+      <w:proofErr w:type="gramEnd"/>
+      <w:r>
+        <w:t xml:space="preserve"> </w:t>
+      </w:r>
+    </w:p>
+    <w:p/>
+    <w:p>
+      <w:r>
+        <w:t xml:space="preserve">An idea: Not only is </w:t>
+      </w:r>
+      <w:proofErr w:type="gramStart"/>
+      <w:r>
+        <w:t>there</w:t>
+      </w:r>
+      <w:proofErr w:type="gramEnd"/>
+      <w:r>
+        <w:t xml:space="preserve"> searching for Olivia’s secrets which can’t be found, but there is the actual computer being Olivia in a way. </w:t>
+      </w:r>
+    </w:p>
+    <w:p/>
+    <w:p>
+      <w:proofErr w:type="gramStart"/>
+      <w:r>
+        <w:t>Masturbation scene with the computer on his skin.</w:t>
+      </w:r>
+      <w:proofErr w:type="gramEnd"/>
+      <w:r>
+        <w:t xml:space="preserve"> Not an open computer, but a closed one. And he’s getting the warmth of the computer. </w:t>
       </w:r>
     </w:p>
     <w:p/>
@@ -5502,7 +6261,15 @@
     <w:p/>
     <w:p>
       <w:r>
-        <w:t xml:space="preserve">Is there something about having all of the happy memories posted online. Maybe you can just find countless happy pictures of them online. And he is just obsessed with re-living these fragments of memories? And missing the heart of what that relationship was. </w:t>
+        <w:t xml:space="preserve">Is there something about having all of the happy memories posted </w:t>
+      </w:r>
+      <w:proofErr w:type="gramStart"/>
+      <w:r>
+        <w:t>online.</w:t>
+      </w:r>
+      <w:proofErr w:type="gramEnd"/>
+      <w:r>
+        <w:t xml:space="preserve"> Maybe you can just find countless happy pictures of them online. And he is just obsessed with re-living these fragments of memories? And missing the heart of what that relationship was. </w:t>
       </w:r>
     </w:p>
     <w:p/>
@@ -5513,8 +6280,13 @@
     </w:p>
     <w:p/>
     <w:p>
-      <w:r>
-        <w:t xml:space="preserve">Tulpas – pulling them out of her computer. You can create them, but then there is a wall you have to get through, until you develop a subconscious relationship with them. </w:t>
+      <w:proofErr w:type="spellStart"/>
+      <w:r>
+        <w:t>Tulpas</w:t>
+      </w:r>
+      <w:proofErr w:type="spellEnd"/>
+      <w:r>
+        <w:t xml:space="preserve"> – pulling them out of her computer. You can create them, but then there is a wall you have to get through, until you develop a subconscious relationship with them. </w:t>
       </w:r>
     </w:p>
     <w:p/>
@@ -5538,7 +6310,15 @@
     <w:p/>
     <w:p>
       <w:r>
-        <w:t xml:space="preserve">A disconnection scene: Beth comes in with this bottle of expensive cider, but completely missing each other, etc </w:t>
+        <w:t xml:space="preserve">A disconnection scene: Beth comes in with this bottle of expensive cider, but completely missing each other, </w:t>
+      </w:r>
+      <w:proofErr w:type="spellStart"/>
+      <w:r>
+        <w:t>etc</w:t>
+      </w:r>
+      <w:proofErr w:type="spellEnd"/>
+      <w:r>
+        <w:t xml:space="preserve"> </w:t>
       </w:r>
     </w:p>
     <w:p/>
@@ -5560,13 +6340,37 @@
     <w:p/>
     <w:p>
       <w:r>
-        <w:t xml:space="preserve">Logan has the ability to tulpa, a skill that Evan wants. </w:t>
-      </w:r>
-    </w:p>
-    <w:p/>
-    <w:p>
-      <w:r>
-        <w:t xml:space="preserve">Map on the wall – mapping out Olivia’s life. The information that is Olivia. From the Internet. </w:t>
+        <w:t xml:space="preserve">Logan has the ability to </w:t>
+      </w:r>
+      <w:proofErr w:type="spellStart"/>
+      <w:r>
+        <w:t>tulpa</w:t>
+      </w:r>
+      <w:proofErr w:type="spellEnd"/>
+      <w:r>
+        <w:t xml:space="preserve">, a skill that Evan wants. </w:t>
+      </w:r>
+    </w:p>
+    <w:p/>
+    <w:p>
+      <w:r>
+        <w:t xml:space="preserve">Map on the wall – mapping out Olivia’s life. </w:t>
+      </w:r>
+      <w:proofErr w:type="gramStart"/>
+      <w:r>
+        <w:t>The information that is Olivia.</w:t>
+      </w:r>
+      <w:proofErr w:type="gramEnd"/>
+      <w:r>
+        <w:t xml:space="preserve"> </w:t>
+      </w:r>
+      <w:proofErr w:type="gramStart"/>
+      <w:r>
+        <w:t>From the Internet.</w:t>
+      </w:r>
+      <w:proofErr w:type="gramEnd"/>
+      <w:r>
+        <w:t xml:space="preserve"> </w:t>
       </w:r>
     </w:p>
     <w:p/>
@@ -5589,27 +6393,64 @@
     </w:p>
     <w:p>
       <w:r>
-        <w:t xml:space="preserve">The impetus for Evan to alter Olivia’s state is maybe not because to change the memories he has of her to make him happy, but because of the amount of things that come from Logan and other avatars. It comes from a place of possessive behavior. </w:t>
+        <w:t xml:space="preserve">The impetus for Evan to alter Olivia’s state is maybe not because to change the memories he has of her to make him happy, but because of the amount of things </w:t>
+      </w:r>
+      <w:proofErr w:type="gramStart"/>
+      <w:r>
+        <w:t>that come</w:t>
+      </w:r>
+      <w:proofErr w:type="gramEnd"/>
+      <w:r>
+        <w:t xml:space="preserve"> from Logan and other avatars. It comes from a place of possessive behavior. </w:t>
       </w:r>
       <w:r>
         <w:br/>
       </w:r>
       <w:r>
         <w:br/>
-        <w:t xml:space="preserve">That could jar Logan because he sees his god being corrupted. Logan’s world would be corrupted. Maybe he finally creates a avatar of himself. </w:t>
-      </w:r>
-    </w:p>
-    <w:p/>
-    <w:p>
-      <w:r>
-        <w:t xml:space="preserve">Things that could happen to Logan after he is pushed? How can he self-actualize himself without leaving his house. </w:t>
-      </w:r>
-    </w:p>
-    <w:p/>
-    <w:p/>
-    <w:p>
-      <w:r>
-        <w:t xml:space="preserve">Evan and Logan being opposites and almost changing places. Or learning something from each other. Logan has to find her physical being? </w:t>
+        <w:t xml:space="preserve">That could jar Logan because he sees his god being corrupted. Logan’s world would be corrupted. Maybe he finally creates </w:t>
+      </w:r>
+      <w:proofErr w:type="gramStart"/>
+      <w:r>
+        <w:t>a</w:t>
+      </w:r>
+      <w:proofErr w:type="gramEnd"/>
+      <w:r>
+        <w:t xml:space="preserve"> avatar of himself. </w:t>
+      </w:r>
+    </w:p>
+    <w:p/>
+    <w:p>
+      <w:proofErr w:type="gramStart"/>
+      <w:r>
+        <w:t>Things that could happen to Logan after he is pushed?</w:t>
+      </w:r>
+      <w:proofErr w:type="gramEnd"/>
+      <w:r>
+        <w:t xml:space="preserve"> </w:t>
+      </w:r>
+      <w:proofErr w:type="gramStart"/>
+      <w:r>
+        <w:t>How can he self-actualize himself without leaving his house.</w:t>
+      </w:r>
+      <w:proofErr w:type="gramEnd"/>
+      <w:r>
+        <w:t xml:space="preserve"> </w:t>
+      </w:r>
+    </w:p>
+    <w:p/>
+    <w:p/>
+    <w:p>
+      <w:r>
+        <w:t xml:space="preserve">Evan and Logan being opposites and almost changing places. </w:t>
+      </w:r>
+      <w:proofErr w:type="gramStart"/>
+      <w:r>
+        <w:t>Or learning something from each other.</w:t>
+      </w:r>
+      <w:proofErr w:type="gramEnd"/>
+      <w:r>
+        <w:t xml:space="preserve"> Logan has to find her physical being? </w:t>
       </w:r>
     </w:p>
     <w:p/>
@@ -5725,8 +6566,21 @@
     <w:p/>
     <w:p/>
     <w:p>
-      <w:r>
-        <w:t xml:space="preserve">Candie and Logan talking about sex earlier from the very first scene. Maybe Candie tries to help him by posing as </w:t>
+      <w:proofErr w:type="spellStart"/>
+      <w:r>
+        <w:t>Candie</w:t>
+      </w:r>
+      <w:proofErr w:type="spellEnd"/>
+      <w:r>
+        <w:t xml:space="preserve"> and Logan talking about sex earlier from the very first scene. Maybe </w:t>
+      </w:r>
+      <w:proofErr w:type="spellStart"/>
+      <w:r>
+        <w:t>Candie</w:t>
+      </w:r>
+      <w:proofErr w:type="spellEnd"/>
+      <w:r>
+        <w:t xml:space="preserve"> tries to help him by posing as </w:t>
       </w:r>
       <w:r>
         <w:t>Olivia, but Logan can be clearer about the fact that he does want to have sex with Olivia.</w:t>
@@ -5734,8 +6588,13 @@
     </w:p>
     <w:p/>
     <w:p>
-      <w:r>
-        <w:t>Candie: And do you ever desire a sexual relationship with Olivia?</w:t>
+      <w:proofErr w:type="spellStart"/>
+      <w:r>
+        <w:t>Candie</w:t>
+      </w:r>
+      <w:proofErr w:type="spellEnd"/>
+      <w:r>
+        <w:t>: And do you ever desire a sexual relationship with Olivia?</w:t>
       </w:r>
     </w:p>
     <w:p>
@@ -5746,19 +6605,48 @@
     <w:p/>
     <w:p>
       <w:r>
-        <w:t>Gives Candie a better role, too. Because she’s actually helping him.</w:t>
-      </w:r>
-    </w:p>
-    <w:p/>
-    <w:p>
-      <w:r>
-        <w:t xml:space="preserve">Logan should not have cybersex to Olivia’s music, because it mixes up the physical world and the godly world. First form of intimacy for Logan. </w:t>
-      </w:r>
-    </w:p>
-    <w:p/>
-    <w:p>
-      <w:r>
-        <w:t>Distinguish between masturbation and cybersex/skype sex</w:t>
+        <w:t xml:space="preserve">Gives </w:t>
+      </w:r>
+      <w:proofErr w:type="spellStart"/>
+      <w:r>
+        <w:t>Candie</w:t>
+      </w:r>
+      <w:proofErr w:type="spellEnd"/>
+      <w:r>
+        <w:t xml:space="preserve"> a better role, too. </w:t>
+      </w:r>
+      <w:proofErr w:type="gramStart"/>
+      <w:r>
+        <w:t>Because she’s actually helping him.</w:t>
+      </w:r>
+      <w:proofErr w:type="gramEnd"/>
+    </w:p>
+    <w:p/>
+    <w:p>
+      <w:r>
+        <w:t xml:space="preserve">Logan should not have cybersex to Olivia’s music, because it mixes up the physical world and the godly world. </w:t>
+      </w:r>
+      <w:proofErr w:type="gramStart"/>
+      <w:r>
+        <w:t>First form of intimacy for Logan.</w:t>
+      </w:r>
+      <w:proofErr w:type="gramEnd"/>
+      <w:r>
+        <w:t xml:space="preserve"> </w:t>
+      </w:r>
+    </w:p>
+    <w:p/>
+    <w:p>
+      <w:r>
+        <w:t>Distinguish between masturbation and cybersex/</w:t>
+      </w:r>
+      <w:proofErr w:type="spellStart"/>
+      <w:r>
+        <w:t>skype</w:t>
+      </w:r>
+      <w:proofErr w:type="spellEnd"/>
+      <w:r>
+        <w:t xml:space="preserve"> sex</w:t>
       </w:r>
       <w:r>
         <w:t xml:space="preserve">. Maybe the sound of Olivia’s music wafting downstairs makes Logan uncomfortable </w:t>
@@ -5774,8 +6662,13 @@
     <w:p/>
     <w:p/>
     <w:p>
-      <w:r>
-        <w:t xml:space="preserve">Tulpas. You can dismiss them. Useful </w:t>
+      <w:proofErr w:type="spellStart"/>
+      <w:r>
+        <w:t>Tulpas</w:t>
+      </w:r>
+      <w:proofErr w:type="spellEnd"/>
+      <w:r>
+        <w:t xml:space="preserve">. You can dismiss them. Useful </w:t>
       </w:r>
     </w:p>
     <w:p/>

</xml_diff>